<commit_message>
Updated report with testing sectoin and finsihed requirements
</commit_message>
<xml_diff>
--- a/Software Project Requirements.docx
+++ b/Software Project Requirements.docx
@@ -55,6 +55,110 @@
         </w:rPr>
         <w:t xml:space="preserve"> I discovered some things that </w:t>
       </w:r>
+      <w:r>
+        <w:rPr>
+          <w:sz w:val="24"/>
+          <w:szCs w:val="24"/>
+          <w:lang w:val="en-GB"/>
+        </w:rPr>
+        <w:t>most of</w:t>
+      </w:r>
+      <w:r>
+        <w:rPr>
+          <w:sz w:val="24"/>
+          <w:szCs w:val="24"/>
+          <w:lang w:val="en-GB"/>
+        </w:rPr>
+        <w:t xml:space="preserve"> these clubs have</w:t>
+      </w:r>
+      <w:r>
+        <w:rPr>
+          <w:sz w:val="24"/>
+          <w:szCs w:val="24"/>
+          <w:lang w:val="en-GB"/>
+        </w:rPr>
+        <w:t xml:space="preserve"> on their websites.</w:t>
+      </w:r>
+    </w:p>
+    <w:p>
+      <w:pPr>
+        <w:rPr>
+          <w:sz w:val="24"/>
+          <w:szCs w:val="24"/>
+          <w:lang w:val="en-GB"/>
+        </w:rPr>
+      </w:pPr>
+    </w:p>
+    <w:p>
+      <w:pPr>
+        <w:pStyle w:val="Heading1"/>
+        <w:rPr>
+          <w:lang w:val="en-GB"/>
+        </w:rPr>
+      </w:pPr>
+      <w:r>
+        <w:rPr>
+          <w:lang w:val="en-GB"/>
+        </w:rPr>
+        <w:t>Homepage</w:t>
+      </w:r>
+    </w:p>
+    <w:p>
+      <w:pPr>
+        <w:rPr>
+          <w:sz w:val="24"/>
+          <w:szCs w:val="24"/>
+          <w:lang w:val="en-GB"/>
+        </w:rPr>
+      </w:pPr>
+      <w:r>
+        <w:rPr>
+          <w:sz w:val="24"/>
+          <w:szCs w:val="24"/>
+          <w:lang w:val="en-GB"/>
+        </w:rPr>
+        <w:t>All websites have a homepage or landing page which is the first page that a visitor sees. For golf clubs this usually includes some pictures of the golf course and the clubhouse, a short description of the history of the club and some current news and events to do with the club. There are also buttons that allow members to login and book times to play golf.</w:t>
+      </w:r>
+    </w:p>
+    <w:p>
+      <w:pPr>
+        <w:rPr>
+          <w:sz w:val="24"/>
+          <w:szCs w:val="24"/>
+          <w:lang w:val="en-GB"/>
+        </w:rPr>
+      </w:pPr>
+    </w:p>
+    <w:p>
+      <w:pPr>
+        <w:pStyle w:val="Heading1"/>
+        <w:rPr>
+          <w:lang w:val="en-GB"/>
+        </w:rPr>
+      </w:pPr>
+      <w:r>
+        <w:rPr>
+          <w:lang w:val="en-GB"/>
+        </w:rPr>
+        <w:t>About</w:t>
+      </w:r>
+    </w:p>
+    <w:p>
+      <w:pPr>
+        <w:rPr>
+          <w:sz w:val="24"/>
+          <w:szCs w:val="24"/>
+          <w:lang w:val="en-GB"/>
+        </w:rPr>
+      </w:pPr>
+      <w:r>
+        <w:rPr>
+          <w:sz w:val="24"/>
+          <w:szCs w:val="24"/>
+          <w:lang w:val="en-GB"/>
+        </w:rPr>
+        <w:t xml:space="preserve">The about page has more information about the golf club such as its history, when and how it was established and information about the course itself as well as some pictures of the course and. It may also have a few paragraphs describing the clubhouse and its facilities. For example, one </w:t>
+      </w:r>
       <w:proofErr w:type="gramStart"/>
       <w:r>
         <w:rPr>
@@ -62,7 +166,7 @@
           <w:szCs w:val="24"/>
           <w:lang w:val="en-GB"/>
         </w:rPr>
-        <w:t>the majority of</w:t>
+        <w:t>particular golf</w:t>
       </w:r>
       <w:proofErr w:type="gramEnd"/>
       <w:r>
@@ -71,22 +175,12 @@
           <w:szCs w:val="24"/>
           <w:lang w:val="en-GB"/>
         </w:rPr>
-        <w:t xml:space="preserve"> these clubs have</w:t>
-      </w:r>
-      <w:r>
-        <w:rPr>
-          <w:sz w:val="24"/>
-          <w:szCs w:val="24"/>
-          <w:lang w:val="en-GB"/>
-        </w:rPr>
-        <w:t xml:space="preserve"> on their websites.</w:t>
-      </w:r>
-    </w:p>
-    <w:p>
-      <w:pPr>
-        <w:rPr>
-          <w:sz w:val="24"/>
-          <w:szCs w:val="24"/>
+        <w:t xml:space="preserve"> club had changing rooms, a restaurant and bar, a gym and a sauna.</w:t>
+      </w:r>
+    </w:p>
+    <w:p>
+      <w:pPr>
+        <w:rPr>
           <w:lang w:val="en-GB"/>
         </w:rPr>
       </w:pPr>
@@ -102,31 +196,37 @@
         <w:rPr>
           <w:lang w:val="en-GB"/>
         </w:rPr>
-        <w:t>Homepage</w:t>
-      </w:r>
-    </w:p>
-    <w:p>
-      <w:pPr>
-        <w:rPr>
-          <w:sz w:val="24"/>
-          <w:szCs w:val="24"/>
-          <w:lang w:val="en-GB"/>
-        </w:rPr>
-      </w:pPr>
-      <w:r>
-        <w:rPr>
-          <w:sz w:val="24"/>
-          <w:szCs w:val="24"/>
-          <w:lang w:val="en-GB"/>
-        </w:rPr>
-        <w:t>All websites have a homepage or landing page which is the first page that a visitor sees. For golf clubs this usually includes some pictures of the golf course and the clubhouse, a short description of the history of the club and some current news and events to do with the club. There are also buttons that allow members to login and book times to play golf.</w:t>
-      </w:r>
-    </w:p>
-    <w:p>
-      <w:pPr>
-        <w:rPr>
-          <w:sz w:val="24"/>
-          <w:szCs w:val="24"/>
+        <w:t>Contact</w:t>
+      </w:r>
+    </w:p>
+    <w:p>
+      <w:pPr>
+        <w:rPr>
+          <w:sz w:val="24"/>
+          <w:szCs w:val="24"/>
+          <w:lang w:val="en-GB"/>
+        </w:rPr>
+      </w:pPr>
+      <w:r>
+        <w:rPr>
+          <w:sz w:val="24"/>
+          <w:szCs w:val="24"/>
+          <w:lang w:val="en-GB"/>
+        </w:rPr>
+        <w:t>The contact page is another important part of any company website. I</w:t>
+      </w:r>
+      <w:r>
+        <w:rPr>
+          <w:sz w:val="24"/>
+          <w:szCs w:val="24"/>
+          <w:lang w:val="en-GB"/>
+        </w:rPr>
+        <w:t>t allows people to get in touch with the business. They usually also have the location for anyone who wants to visit.</w:t>
+      </w:r>
+    </w:p>
+    <w:p>
+      <w:pPr>
+        <w:rPr>
           <w:lang w:val="en-GB"/>
         </w:rPr>
       </w:pPr>
@@ -142,39 +242,47 @@
         <w:rPr>
           <w:lang w:val="en-GB"/>
         </w:rPr>
-        <w:t>About</w:t>
-      </w:r>
-    </w:p>
-    <w:p>
-      <w:pPr>
-        <w:rPr>
-          <w:lang w:val="en-GB"/>
-        </w:rPr>
-      </w:pPr>
-      <w:r>
-        <w:rPr>
-          <w:lang w:val="en-GB"/>
-        </w:rPr>
-        <w:t xml:space="preserve">The about page has more information about the golf club such as its history, when and how it was established and information about the course itself as well as some pictures of the course and. It may also have a few paragraphs describing the clubhouse and its facilities. For example, one </w:t>
-      </w:r>
-      <w:proofErr w:type="gramStart"/>
-      <w:r>
-        <w:rPr>
-          <w:lang w:val="en-GB"/>
-        </w:rPr>
-        <w:t>particular golf</w:t>
-      </w:r>
-      <w:proofErr w:type="gramEnd"/>
-      <w:r>
-        <w:rPr>
-          <w:lang w:val="en-GB"/>
-        </w:rPr>
-        <w:t xml:space="preserve"> club had changing rooms, a restaurant and bar, a gym and a sauna.</w:t>
-      </w:r>
-    </w:p>
-    <w:p>
-      <w:pPr>
-        <w:rPr>
+        <w:t>Booking</w:t>
+      </w:r>
+    </w:p>
+    <w:p>
+      <w:pPr>
+        <w:rPr>
+          <w:sz w:val="24"/>
+          <w:szCs w:val="24"/>
+          <w:lang w:val="en-GB"/>
+        </w:rPr>
+      </w:pPr>
+      <w:r>
+        <w:rPr>
+          <w:sz w:val="24"/>
+          <w:szCs w:val="24"/>
+          <w:lang w:val="en-GB"/>
+        </w:rPr>
+        <w:t xml:space="preserve">The club members need to be able to book a round of golf </w:t>
+      </w:r>
+      <w:r>
+        <w:rPr>
+          <w:sz w:val="24"/>
+          <w:szCs w:val="24"/>
+          <w:lang w:val="en-GB"/>
+        </w:rPr>
+        <w:t>and</w:t>
+      </w:r>
+      <w:r>
+        <w:rPr>
+          <w:sz w:val="24"/>
+          <w:szCs w:val="24"/>
+          <w:lang w:val="en-GB"/>
+        </w:rPr>
+        <w:t xml:space="preserve"> a table at the restaurant. The members should have the authority to do this with their account and shouldn’t need an admin to make the booking for them.</w:t>
+      </w:r>
+    </w:p>
+    <w:p>
+      <w:pPr>
+        <w:rPr>
+          <w:sz w:val="24"/>
+          <w:szCs w:val="24"/>
           <w:lang w:val="en-GB"/>
         </w:rPr>
       </w:pPr>
@@ -190,26 +298,24 @@
         <w:rPr>
           <w:lang w:val="en-GB"/>
         </w:rPr>
-        <w:t>Contact</w:t>
-      </w:r>
-    </w:p>
-    <w:p>
-      <w:pPr>
-        <w:rPr>
-          <w:lang w:val="en-GB"/>
-        </w:rPr>
-      </w:pPr>
-      <w:r>
-        <w:rPr>
-          <w:lang w:val="en-GB"/>
-        </w:rPr>
-        <w:t>The contact page is another important part of any company website. I</w:t>
-      </w:r>
-      <w:r>
-        <w:rPr>
-          <w:lang w:val="en-GB"/>
-        </w:rPr>
-        <w:t>t allows people to get in touch with the business. They usually also have the location for anyone who wants to visit.</w:t>
+        <w:t>Account Page</w:t>
+      </w:r>
+    </w:p>
+    <w:p>
+      <w:pPr>
+        <w:rPr>
+          <w:sz w:val="24"/>
+          <w:szCs w:val="24"/>
+          <w:lang w:val="en-GB"/>
+        </w:rPr>
+      </w:pPr>
+      <w:r>
+        <w:rPr>
+          <w:sz w:val="24"/>
+          <w:szCs w:val="24"/>
+          <w:lang w:val="en-GB"/>
+        </w:rPr>
+        <w:t>Members need an account page where they can view and edit their account details as well as view and manage their current bookings</w:t>
       </w:r>
     </w:p>
     <w:sectPr>
@@ -642,6 +748,28 @@
       <w:szCs w:val="32"/>
     </w:rPr>
   </w:style>
+  <w:style w:type="paragraph" w:styleId="Heading2">
+    <w:name w:val="heading 2"/>
+    <w:basedOn w:val="Normal"/>
+    <w:next w:val="Normal"/>
+    <w:link w:val="Heading2Char"/>
+    <w:uiPriority w:val="9"/>
+    <w:unhideWhenUsed/>
+    <w:qFormat/>
+    <w:rsid w:val="00F93F5D"/>
+    <w:pPr>
+      <w:keepNext/>
+      <w:keepLines/>
+      <w:spacing w:before="40" w:after="0"/>
+      <w:outlineLvl w:val="1"/>
+    </w:pPr>
+    <w:rPr>
+      <w:rFonts w:asciiTheme="majorHAnsi" w:eastAsiaTheme="majorEastAsia" w:hAnsiTheme="majorHAnsi" w:cstheme="majorBidi"/>
+      <w:color w:val="2F5496" w:themeColor="accent1" w:themeShade="BF"/>
+      <w:sz w:val="26"/>
+      <w:szCs w:val="26"/>
+    </w:rPr>
+  </w:style>
   <w:style w:type="character" w:default="1" w:styleId="DefaultParagraphFont">
     <w:name w:val="Default Paragraph Font"/>
     <w:uiPriority w:val="1"/>
@@ -714,6 +842,19 @@
       <w:color w:val="2F5496" w:themeColor="accent1" w:themeShade="BF"/>
       <w:sz w:val="32"/>
       <w:szCs w:val="32"/>
+    </w:rPr>
+  </w:style>
+  <w:style w:type="character" w:customStyle="1" w:styleId="Heading2Char">
+    <w:name w:val="Heading 2 Char"/>
+    <w:basedOn w:val="DefaultParagraphFont"/>
+    <w:link w:val="Heading2"/>
+    <w:uiPriority w:val="9"/>
+    <w:rsid w:val="00F93F5D"/>
+    <w:rPr>
+      <w:rFonts w:asciiTheme="majorHAnsi" w:eastAsiaTheme="majorEastAsia" w:hAnsiTheme="majorHAnsi" w:cstheme="majorBidi"/>
+      <w:color w:val="2F5496" w:themeColor="accent1" w:themeShade="BF"/>
+      <w:sz w:val="26"/>
+      <w:szCs w:val="26"/>
     </w:rPr>
   </w:style>
 </w:styles>

</xml_diff>